<commit_message>
Builder doc + NullObject doc + NullObject
</commit_message>
<xml_diff>
--- a/documentatie.docx
+++ b/documentatie.docx
@@ -531,630 +531,85 @@
         <w:tab/>
       </w:r>
       <w:r>
-        <w:t xml:space="preserve">Se </w:t>
-      </w:r>
-      <w:proofErr w:type="spellStart"/>
-      <w:r>
-        <w:t>dorește</w:t>
-      </w:r>
-      <w:proofErr w:type="spellEnd"/>
-      <w:r>
-        <w:t xml:space="preserve"> </w:t>
-      </w:r>
-      <w:proofErr w:type="spellStart"/>
-      <w:r>
-        <w:t>implementarea</w:t>
-      </w:r>
-      <w:proofErr w:type="spellEnd"/>
-      <w:r>
-        <w:t xml:space="preserve"> </w:t>
-      </w:r>
-      <w:proofErr w:type="spellStart"/>
-      <w:r>
-        <w:t>unei</w:t>
-      </w:r>
-      <w:proofErr w:type="spellEnd"/>
-      <w:r>
-        <w:t xml:space="preserve"> </w:t>
-      </w:r>
-      <w:proofErr w:type="spellStart"/>
-      <w:r>
-        <w:t>aplicații</w:t>
-      </w:r>
-      <w:proofErr w:type="spellEnd"/>
-      <w:r>
-        <w:t xml:space="preserve"> Web </w:t>
-      </w:r>
-      <w:proofErr w:type="spellStart"/>
-      <w:r>
-        <w:t>pentru</w:t>
-      </w:r>
-      <w:proofErr w:type="spellEnd"/>
-      <w:r>
-        <w:t xml:space="preserve"> </w:t>
-      </w:r>
-      <w:proofErr w:type="spellStart"/>
-      <w:r>
-        <w:t>traducerea</w:t>
-      </w:r>
-      <w:proofErr w:type="spellEnd"/>
-      <w:r>
-        <w:t xml:space="preserve"> de </w:t>
-      </w:r>
-      <w:proofErr w:type="spellStart"/>
-      <w:r>
-        <w:t>texte</w:t>
-      </w:r>
-      <w:proofErr w:type="spellEnd"/>
-      <w:r>
-        <w:t xml:space="preserve"> </w:t>
-      </w:r>
-      <w:proofErr w:type="spellStart"/>
-      <w:r>
-        <w:t>și</w:t>
-      </w:r>
-      <w:proofErr w:type="spellEnd"/>
-      <w:r>
-        <w:t xml:space="preserve"> </w:t>
-      </w:r>
-      <w:proofErr w:type="spellStart"/>
-      <w:r>
-        <w:t>gestionarea</w:t>
-      </w:r>
-      <w:proofErr w:type="spellEnd"/>
-      <w:r>
-        <w:t xml:space="preserve"> </w:t>
-      </w:r>
-      <w:proofErr w:type="spellStart"/>
-      <w:r>
-        <w:t>textelor</w:t>
-      </w:r>
-      <w:proofErr w:type="spellEnd"/>
-      <w:r>
-        <w:t xml:space="preserve"> </w:t>
-      </w:r>
-      <w:proofErr w:type="spellStart"/>
-      <w:r>
-        <w:t>traduse</w:t>
-      </w:r>
-      <w:proofErr w:type="spellEnd"/>
-      <w:r>
-        <w:t xml:space="preserve"> de </w:t>
-      </w:r>
-      <w:proofErr w:type="spellStart"/>
-      <w:r>
-        <w:t>către</w:t>
-      </w:r>
-      <w:proofErr w:type="spellEnd"/>
-      <w:r>
-        <w:t xml:space="preserve"> </w:t>
-      </w:r>
-      <w:proofErr w:type="spellStart"/>
-      <w:r>
-        <w:t>utilizatori</w:t>
-      </w:r>
-      <w:proofErr w:type="spellEnd"/>
+        <w:t>Se dorește implementarea unei aplicații Web pentru traducerea de texte și gestionarea textelor traduse de către utilizatori. Aplicația trebuie să asigure posibilitatea de autentificare, de traducere a unui text dintr- o limbă în alta și reținerea textelor traduse în funcție de limbă într- un istoric personal al utilizatorului curent.</w:t>
+      </w:r>
+    </w:p>
+    <w:p>
+      <w:pPr>
+        <w:pStyle w:val="A"/>
+      </w:pPr>
+      <w:r>
+        <w:tab/>
+        <w:t>Problema presupune utilizarea de tehnologii moderne pentru crearea sistemului. Se vor utiliza Spring Boot și limbajul de programare Java pentru backend și Spring MVC și Thymeleaf pentru frontend. Pentru autentificare se utilizează Spring Security.</w:t>
+      </w:r>
+    </w:p>
+    <w:p>
+      <w:pPr>
+        <w:pStyle w:val="A"/>
+      </w:pPr>
+      <w:r>
+        <w:br w:type="page"/>
+      </w:r>
+    </w:p>
+    <w:p>
+      <w:pPr>
+        <w:pStyle w:val="Heading1"/>
+      </w:pPr>
+    </w:p>
+    <w:p>
+      <w:pPr>
+        <w:pStyle w:val="Heading1"/>
+      </w:pPr>
+      <w:r>
+        <w:t>Solutia</w:t>
+      </w:r>
+    </w:p>
+    <w:p>
+      <w:pPr>
+        <w:pStyle w:val="Heading1"/>
+      </w:pPr>
+    </w:p>
+    <w:p>
+      <w:pPr>
+        <w:pStyle w:val="A"/>
+      </w:pPr>
+      <w:r>
+        <w:tab/>
+        <w:t>Funcționalitățile sunt prezentate în cadrul unei interfețe grafice intuitive. Pentru accesarea intefeț</w:t>
+      </w:r>
+      <w:r>
+        <w:rPr>
+          <w:lang w:val="ro-RO"/>
+        </w:rPr>
+        <w:t xml:space="preserve">ei se utilizează url- ul </w:t>
+      </w:r>
+      <w:hyperlink r:id="rId10" w:history="1">
+        <w:r>
+          <w:rPr>
+            <w:rStyle w:val="Hyperlink"/>
+            <w:lang w:val="ro-RO"/>
+          </w:rPr>
+          <w:t>http</w:t>
+        </w:r>
+        <w:r>
+          <w:rPr>
+            <w:rStyle w:val="Hyperlink"/>
+          </w:rPr>
+          <w:t>://localhost:8080</w:t>
+        </w:r>
+      </w:hyperlink>
       <w:r>
         <w:t xml:space="preserve">. </w:t>
       </w:r>
-      <w:proofErr w:type="spellStart"/>
-      <w:r>
-        <w:t>Aplicația</w:t>
-      </w:r>
-      <w:proofErr w:type="spellEnd"/>
-      <w:r>
-        <w:t xml:space="preserve"> </w:t>
-      </w:r>
-      <w:proofErr w:type="spellStart"/>
-      <w:r>
-        <w:t>trebuie</w:t>
-      </w:r>
-      <w:proofErr w:type="spellEnd"/>
-      <w:r>
-        <w:t xml:space="preserve"> </w:t>
-      </w:r>
-      <w:proofErr w:type="spellStart"/>
-      <w:r>
-        <w:t>să</w:t>
-      </w:r>
-      <w:proofErr w:type="spellEnd"/>
-      <w:r>
-        <w:t xml:space="preserve"> </w:t>
-      </w:r>
-      <w:proofErr w:type="spellStart"/>
-      <w:r>
-        <w:t>asigure</w:t>
-      </w:r>
-      <w:proofErr w:type="spellEnd"/>
-      <w:r>
-        <w:t xml:space="preserve"> </w:t>
-      </w:r>
-      <w:proofErr w:type="spellStart"/>
-      <w:r>
-        <w:t>posibilitatea</w:t>
-      </w:r>
-      <w:proofErr w:type="spellEnd"/>
-      <w:r>
-        <w:t xml:space="preserve"> de </w:t>
-      </w:r>
-      <w:proofErr w:type="spellStart"/>
-      <w:r>
-        <w:t>autentificare</w:t>
-      </w:r>
-      <w:proofErr w:type="spellEnd"/>
-      <w:r>
-        <w:t xml:space="preserve">, de </w:t>
-      </w:r>
-      <w:proofErr w:type="spellStart"/>
-      <w:r>
-        <w:t>traducere</w:t>
-      </w:r>
-      <w:proofErr w:type="spellEnd"/>
-      <w:r>
-        <w:t xml:space="preserve"> a </w:t>
-      </w:r>
-      <w:proofErr w:type="spellStart"/>
-      <w:r>
-        <w:t>unui</w:t>
-      </w:r>
-      <w:proofErr w:type="spellEnd"/>
-      <w:r>
-        <w:t xml:space="preserve"> text </w:t>
-      </w:r>
-      <w:proofErr w:type="spellStart"/>
-      <w:r>
-        <w:t>dintr</w:t>
-      </w:r>
-      <w:proofErr w:type="spellEnd"/>
-      <w:r>
-        <w:t xml:space="preserve">- o </w:t>
-      </w:r>
-      <w:proofErr w:type="spellStart"/>
-      <w:r>
-        <w:t>limbă</w:t>
-      </w:r>
-      <w:proofErr w:type="spellEnd"/>
-      <w:r>
-        <w:t xml:space="preserve"> </w:t>
-      </w:r>
-      <w:proofErr w:type="spellStart"/>
-      <w:r>
-        <w:t>în</w:t>
-      </w:r>
-      <w:proofErr w:type="spellEnd"/>
-      <w:r>
-        <w:t xml:space="preserve"> </w:t>
-      </w:r>
-      <w:proofErr w:type="spellStart"/>
-      <w:r>
-        <w:t>alta</w:t>
-      </w:r>
-      <w:proofErr w:type="spellEnd"/>
-      <w:r>
-        <w:t xml:space="preserve"> </w:t>
-      </w:r>
-      <w:proofErr w:type="spellStart"/>
-      <w:r>
-        <w:t>și</w:t>
-      </w:r>
-      <w:proofErr w:type="spellEnd"/>
-      <w:r>
-        <w:t xml:space="preserve"> </w:t>
-      </w:r>
-      <w:proofErr w:type="spellStart"/>
-      <w:r>
-        <w:t>reținerea</w:t>
-      </w:r>
-      <w:proofErr w:type="spellEnd"/>
-      <w:r>
-        <w:t xml:space="preserve"> </w:t>
-      </w:r>
-      <w:proofErr w:type="spellStart"/>
-      <w:r>
-        <w:t>textelor</w:t>
-      </w:r>
-      <w:proofErr w:type="spellEnd"/>
-      <w:r>
-        <w:t xml:space="preserve"> </w:t>
-      </w:r>
-      <w:proofErr w:type="spellStart"/>
-      <w:r>
-        <w:t>traduse</w:t>
-      </w:r>
-      <w:proofErr w:type="spellEnd"/>
-      <w:r>
-        <w:t xml:space="preserve"> </w:t>
-      </w:r>
-      <w:proofErr w:type="spellStart"/>
-      <w:r>
-        <w:t>în</w:t>
-      </w:r>
-      <w:proofErr w:type="spellEnd"/>
-      <w:r>
-        <w:t xml:space="preserve"> </w:t>
-      </w:r>
-      <w:proofErr w:type="spellStart"/>
-      <w:r>
-        <w:t>funcție</w:t>
-      </w:r>
-      <w:proofErr w:type="spellEnd"/>
-      <w:r>
-        <w:t xml:space="preserve"> de </w:t>
-      </w:r>
-      <w:proofErr w:type="spellStart"/>
-      <w:r>
-        <w:t>limbă</w:t>
-      </w:r>
-      <w:proofErr w:type="spellEnd"/>
-      <w:r>
-        <w:t xml:space="preserve"> </w:t>
-      </w:r>
-      <w:proofErr w:type="spellStart"/>
-      <w:r>
-        <w:t>într</w:t>
-      </w:r>
-      <w:proofErr w:type="spellEnd"/>
-      <w:r>
-        <w:t xml:space="preserve">- un </w:t>
-      </w:r>
-      <w:proofErr w:type="spellStart"/>
-      <w:r>
-        <w:t>istoric</w:t>
-      </w:r>
-      <w:proofErr w:type="spellEnd"/>
-      <w:r>
-        <w:t xml:space="preserve"> personal al </w:t>
-      </w:r>
-      <w:proofErr w:type="spellStart"/>
-      <w:r>
-        <w:t>utilizatorului</w:t>
-      </w:r>
-      <w:proofErr w:type="spellEnd"/>
-      <w:r>
-        <w:t xml:space="preserve"> </w:t>
-      </w:r>
-      <w:proofErr w:type="spellStart"/>
-      <w:r>
-        <w:t>curent</w:t>
-      </w:r>
-      <w:proofErr w:type="spellEnd"/>
-      <w:r>
-        <w:t>.</w:t>
-      </w:r>
     </w:p>
     <w:p>
       <w:pPr>
         <w:pStyle w:val="A"/>
-      </w:pPr>
-      <w:r>
-        <w:tab/>
-      </w:r>
-      <w:proofErr w:type="spellStart"/>
-      <w:r>
-        <w:t>Problema</w:t>
-      </w:r>
-      <w:proofErr w:type="spellEnd"/>
-      <w:r>
-        <w:t xml:space="preserve"> </w:t>
-      </w:r>
-      <w:proofErr w:type="spellStart"/>
-      <w:r>
-        <w:t>presupune</w:t>
-      </w:r>
-      <w:proofErr w:type="spellEnd"/>
-      <w:r>
-        <w:t xml:space="preserve"> </w:t>
-      </w:r>
-      <w:proofErr w:type="spellStart"/>
-      <w:r>
-        <w:t>utilizarea</w:t>
-      </w:r>
-      <w:proofErr w:type="spellEnd"/>
-      <w:r>
-        <w:t xml:space="preserve"> de </w:t>
-      </w:r>
-      <w:proofErr w:type="spellStart"/>
-      <w:r>
-        <w:t>tehnologii</w:t>
-      </w:r>
-      <w:proofErr w:type="spellEnd"/>
-      <w:r>
-        <w:t xml:space="preserve"> </w:t>
-      </w:r>
-      <w:proofErr w:type="spellStart"/>
-      <w:r>
-        <w:t>moderne</w:t>
-      </w:r>
-      <w:proofErr w:type="spellEnd"/>
-      <w:r>
-        <w:t xml:space="preserve"> </w:t>
-      </w:r>
-      <w:proofErr w:type="spellStart"/>
-      <w:r>
-        <w:t>pentru</w:t>
-      </w:r>
-      <w:proofErr w:type="spellEnd"/>
-      <w:r>
-        <w:t xml:space="preserve"> </w:t>
-      </w:r>
-      <w:proofErr w:type="spellStart"/>
-      <w:r>
-        <w:t>crearea</w:t>
-      </w:r>
-      <w:proofErr w:type="spellEnd"/>
-      <w:r>
-        <w:t xml:space="preserve"> </w:t>
-      </w:r>
-      <w:proofErr w:type="spellStart"/>
-      <w:r>
-        <w:t>sistemului</w:t>
-      </w:r>
-      <w:proofErr w:type="spellEnd"/>
-      <w:r>
-        <w:t xml:space="preserve">. Se </w:t>
-      </w:r>
-      <w:proofErr w:type="spellStart"/>
-      <w:r>
-        <w:t>vor</w:t>
-      </w:r>
-      <w:proofErr w:type="spellEnd"/>
-      <w:r>
-        <w:t xml:space="preserve"> </w:t>
-      </w:r>
-      <w:proofErr w:type="spellStart"/>
-      <w:r>
-        <w:t>utiliza</w:t>
-      </w:r>
-      <w:proofErr w:type="spellEnd"/>
-      <w:r>
-        <w:t xml:space="preserve"> Spring Boot </w:t>
-      </w:r>
-      <w:proofErr w:type="spellStart"/>
-      <w:r>
-        <w:t>și</w:t>
-      </w:r>
-      <w:proofErr w:type="spellEnd"/>
-      <w:r>
-        <w:t xml:space="preserve"> </w:t>
-      </w:r>
-      <w:proofErr w:type="spellStart"/>
-      <w:r>
-        <w:t>limbajul</w:t>
-      </w:r>
-      <w:proofErr w:type="spellEnd"/>
-      <w:r>
-        <w:t xml:space="preserve"> de </w:t>
-      </w:r>
-      <w:proofErr w:type="spellStart"/>
-      <w:r>
-        <w:t>programare</w:t>
-      </w:r>
-      <w:proofErr w:type="spellEnd"/>
-      <w:r>
-        <w:t xml:space="preserve"> Java </w:t>
-      </w:r>
-      <w:proofErr w:type="spellStart"/>
-      <w:r>
-        <w:t>pentru</w:t>
-      </w:r>
-      <w:proofErr w:type="spellEnd"/>
-      <w:r>
-        <w:t xml:space="preserve"> backend </w:t>
-      </w:r>
-      <w:proofErr w:type="spellStart"/>
-      <w:r>
-        <w:t>și</w:t>
-      </w:r>
-      <w:proofErr w:type="spellEnd"/>
-      <w:r>
-        <w:t xml:space="preserve"> Spring MVC </w:t>
-      </w:r>
-      <w:proofErr w:type="spellStart"/>
-      <w:r>
-        <w:t>și</w:t>
-      </w:r>
-      <w:proofErr w:type="spellEnd"/>
-      <w:r>
-        <w:t xml:space="preserve"> </w:t>
-      </w:r>
-      <w:proofErr w:type="spellStart"/>
-      <w:r>
-        <w:t>Thymeleaf</w:t>
-      </w:r>
-      <w:proofErr w:type="spellEnd"/>
-      <w:r>
-        <w:t xml:space="preserve"> </w:t>
-      </w:r>
-      <w:proofErr w:type="spellStart"/>
-      <w:r>
-        <w:t>pentru</w:t>
-      </w:r>
-      <w:proofErr w:type="spellEnd"/>
-      <w:r>
-        <w:t xml:space="preserve"> frontend. </w:t>
-      </w:r>
-      <w:proofErr w:type="spellStart"/>
-      <w:r>
-        <w:t>Pentru</w:t>
-      </w:r>
-      <w:proofErr w:type="spellEnd"/>
-      <w:r>
-        <w:t xml:space="preserve"> </w:t>
-      </w:r>
-      <w:proofErr w:type="spellStart"/>
-      <w:r>
-        <w:t>autentificare</w:t>
-      </w:r>
-      <w:proofErr w:type="spellEnd"/>
-      <w:r>
-        <w:t xml:space="preserve"> se </w:t>
-      </w:r>
-      <w:proofErr w:type="spellStart"/>
-      <w:r>
-        <w:t>utilizează</w:t>
-      </w:r>
-      <w:proofErr w:type="spellEnd"/>
-      <w:r>
-        <w:t xml:space="preserve"> Spring Security.</w:t>
-      </w:r>
-    </w:p>
-    <w:p>
-      <w:pPr>
-        <w:pStyle w:val="A"/>
-      </w:pPr>
-      <w:r>
-        <w:br w:type="page"/>
-      </w:r>
-    </w:p>
-    <w:p>
-      <w:pPr>
-        <w:pStyle w:val="Heading1"/>
-      </w:pPr>
-    </w:p>
-    <w:p>
-      <w:pPr>
-        <w:pStyle w:val="Heading1"/>
-      </w:pPr>
-      <w:r>
-        <w:t>Solutia</w:t>
-      </w:r>
-    </w:p>
-    <w:p>
-      <w:pPr>
-        <w:pStyle w:val="Heading1"/>
-      </w:pPr>
-    </w:p>
-    <w:p>
-      <w:pPr>
-        <w:pStyle w:val="A"/>
-      </w:pPr>
-      <w:r>
-        <w:tab/>
-      </w:r>
-      <w:proofErr w:type="spellStart"/>
-      <w:r>
-        <w:t>Funcționalitățile</w:t>
-      </w:r>
-      <w:proofErr w:type="spellEnd"/>
-      <w:r>
-        <w:t xml:space="preserve"> sunt </w:t>
-      </w:r>
-      <w:proofErr w:type="spellStart"/>
-      <w:r>
-        <w:t>prezentate</w:t>
-      </w:r>
-      <w:proofErr w:type="spellEnd"/>
-      <w:r>
-        <w:t xml:space="preserve"> </w:t>
-      </w:r>
-      <w:proofErr w:type="spellStart"/>
-      <w:r>
-        <w:t>în</w:t>
-      </w:r>
-      <w:proofErr w:type="spellEnd"/>
-      <w:r>
-        <w:t xml:space="preserve"> </w:t>
-      </w:r>
-      <w:proofErr w:type="spellStart"/>
-      <w:r>
-        <w:t>cadrul</w:t>
-      </w:r>
-      <w:proofErr w:type="spellEnd"/>
-      <w:r>
-        <w:t xml:space="preserve"> </w:t>
-      </w:r>
-      <w:proofErr w:type="spellStart"/>
-      <w:r>
-        <w:t>unei</w:t>
-      </w:r>
-      <w:proofErr w:type="spellEnd"/>
-      <w:r>
-        <w:t xml:space="preserve"> </w:t>
-      </w:r>
-      <w:proofErr w:type="spellStart"/>
-      <w:r>
-        <w:t>interfețe</w:t>
-      </w:r>
-      <w:proofErr w:type="spellEnd"/>
-      <w:r>
-        <w:t xml:space="preserve"> </w:t>
-      </w:r>
-      <w:proofErr w:type="spellStart"/>
-      <w:r>
-        <w:t>grafice</w:t>
-      </w:r>
-      <w:proofErr w:type="spellEnd"/>
-      <w:r>
-        <w:t xml:space="preserve"> intuitive. </w:t>
-      </w:r>
-      <w:proofErr w:type="spellStart"/>
-      <w:r>
-        <w:t>Pentru</w:t>
-      </w:r>
-      <w:proofErr w:type="spellEnd"/>
-      <w:r>
-        <w:t xml:space="preserve"> </w:t>
-      </w:r>
-      <w:proofErr w:type="spellStart"/>
-      <w:r>
-        <w:t>accesarea</w:t>
-      </w:r>
-      <w:proofErr w:type="spellEnd"/>
-      <w:r>
-        <w:t xml:space="preserve"> </w:t>
-      </w:r>
-      <w:proofErr w:type="spellStart"/>
-      <w:r>
-        <w:t>intefeț</w:t>
-      </w:r>
-      <w:proofErr w:type="spellEnd"/>
-      <w:r>
-        <w:rPr>
-          <w:lang w:val="ro-RO"/>
-        </w:rPr>
-        <w:t xml:space="preserve">ei se utilizează url- ul </w:t>
-      </w:r>
-      <w:r>
-        <w:fldChar w:fldCharType="begin"/>
-      </w:r>
-      <w:r>
-        <w:instrText xml:space="preserve"> HYPERLINK "http://localhost:8080" </w:instrText>
-      </w:r>
-      <w:r>
-        <w:fldChar w:fldCharType="separate"/>
-      </w:r>
-      <w:r>
-        <w:rPr>
-          <w:rStyle w:val="Hyperlink"/>
-          <w:lang w:val="ro-RO"/>
-        </w:rPr>
-        <w:t>http</w:t>
-      </w:r>
-      <w:r>
-        <w:rPr>
-          <w:rStyle w:val="Hyperlink"/>
-        </w:rPr>
-        <w:t>://localhost:8080</w:t>
-      </w:r>
-      <w:r>
-        <w:rPr>
-          <w:rStyle w:val="Hyperlink"/>
-        </w:rPr>
-        <w:fldChar w:fldCharType="end"/>
-      </w:r>
-      <w:r>
-        <w:t xml:space="preserve">. </w:t>
-      </w:r>
-    </w:p>
-    <w:p>
-      <w:pPr>
-        <w:pStyle w:val="A"/>
         <w:rPr>
           <w:b/>
           <w:bCs/>
         </w:rPr>
       </w:pPr>
-      <w:proofErr w:type="spellStart"/>
       <w:r>
         <w:rPr>
           <w:b/>
@@ -1162,172 +617,14 @@
         </w:rPr>
         <w:t>Logare</w:t>
       </w:r>
-      <w:proofErr w:type="spellEnd"/>
     </w:p>
     <w:p>
       <w:pPr>
         <w:pStyle w:val="A"/>
         <w:ind w:firstLine="720"/>
       </w:pPr>
-      <w:proofErr w:type="spellStart"/>
-      <w:r>
-        <w:t>Pentru</w:t>
-      </w:r>
-      <w:proofErr w:type="spellEnd"/>
-      <w:r>
-        <w:t xml:space="preserve"> a </w:t>
-      </w:r>
-      <w:proofErr w:type="spellStart"/>
-      <w:r>
-        <w:t>putea</w:t>
-      </w:r>
-      <w:proofErr w:type="spellEnd"/>
-      <w:r>
-        <w:t xml:space="preserve"> traduce un text, </w:t>
-      </w:r>
-      <w:proofErr w:type="spellStart"/>
-      <w:r>
-        <w:t>utilizatorul</w:t>
-      </w:r>
-      <w:proofErr w:type="spellEnd"/>
-      <w:r>
-        <w:t xml:space="preserve"> </w:t>
-      </w:r>
-      <w:proofErr w:type="spellStart"/>
-      <w:r>
-        <w:t>trebuie</w:t>
-      </w:r>
-      <w:proofErr w:type="spellEnd"/>
-      <w:r>
-        <w:t xml:space="preserve"> </w:t>
-      </w:r>
-      <w:proofErr w:type="spellStart"/>
-      <w:r>
-        <w:t>să</w:t>
-      </w:r>
-      <w:proofErr w:type="spellEnd"/>
-      <w:r>
-        <w:t xml:space="preserve"> se </w:t>
-      </w:r>
-      <w:proofErr w:type="spellStart"/>
-      <w:r>
-        <w:t>autentifice</w:t>
-      </w:r>
-      <w:proofErr w:type="spellEnd"/>
-      <w:r>
-        <w:t xml:space="preserve">. </w:t>
-      </w:r>
-      <w:proofErr w:type="spellStart"/>
-      <w:r>
-        <w:t>Acesta</w:t>
-      </w:r>
-      <w:proofErr w:type="spellEnd"/>
-      <w:r>
-        <w:t xml:space="preserve"> </w:t>
-      </w:r>
-      <w:proofErr w:type="spellStart"/>
-      <w:r>
-        <w:t>poate</w:t>
-      </w:r>
-      <w:proofErr w:type="spellEnd"/>
-      <w:r>
-        <w:t xml:space="preserve"> </w:t>
-      </w:r>
-      <w:proofErr w:type="spellStart"/>
-      <w:r>
-        <w:t>utiliza</w:t>
-      </w:r>
-      <w:proofErr w:type="spellEnd"/>
-      <w:r>
-        <w:t xml:space="preserve"> </w:t>
-      </w:r>
-      <w:proofErr w:type="spellStart"/>
-      <w:r>
-        <w:t>credențiale</w:t>
-      </w:r>
-      <w:proofErr w:type="spellEnd"/>
-      <w:r>
-        <w:t xml:space="preserve"> </w:t>
-      </w:r>
-      <w:proofErr w:type="spellStart"/>
-      <w:r>
-        <w:t>userilor</w:t>
-      </w:r>
-      <w:proofErr w:type="spellEnd"/>
-      <w:r>
-        <w:t xml:space="preserve"> </w:t>
-      </w:r>
-      <w:proofErr w:type="spellStart"/>
-      <w:r>
-        <w:t>deja</w:t>
-      </w:r>
-      <w:proofErr w:type="spellEnd"/>
-      <w:r>
-        <w:t xml:space="preserve"> </w:t>
-      </w:r>
-      <w:proofErr w:type="spellStart"/>
-      <w:r>
-        <w:t>existenți</w:t>
-      </w:r>
-      <w:proofErr w:type="spellEnd"/>
-      <w:r>
-        <w:t xml:space="preserve">. </w:t>
-      </w:r>
-      <w:proofErr w:type="spellStart"/>
-      <w:r>
-        <w:t>Astfel</w:t>
-      </w:r>
-      <w:proofErr w:type="spellEnd"/>
-      <w:r>
-        <w:t xml:space="preserve">, </w:t>
-      </w:r>
-      <w:proofErr w:type="spellStart"/>
-      <w:r>
-        <w:t>poate</w:t>
-      </w:r>
-      <w:proofErr w:type="spellEnd"/>
-      <w:r>
-        <w:t xml:space="preserve"> </w:t>
-      </w:r>
-      <w:proofErr w:type="spellStart"/>
-      <w:r>
-        <w:t>alege</w:t>
-      </w:r>
-      <w:proofErr w:type="spellEnd"/>
-      <w:r>
-        <w:t xml:space="preserve"> </w:t>
-      </w:r>
-      <w:proofErr w:type="spellStart"/>
-      <w:r>
-        <w:t>să</w:t>
-      </w:r>
-      <w:proofErr w:type="spellEnd"/>
-      <w:r>
-        <w:t xml:space="preserve"> se </w:t>
-      </w:r>
-      <w:proofErr w:type="spellStart"/>
-      <w:r>
-        <w:t>logheze</w:t>
-      </w:r>
-      <w:proofErr w:type="spellEnd"/>
-      <w:r>
-        <w:t xml:space="preserve"> cu username- ul guest (</w:t>
-      </w:r>
-      <w:proofErr w:type="spellStart"/>
-      <w:r>
-        <w:t>parola</w:t>
-      </w:r>
-      <w:proofErr w:type="spellEnd"/>
-      <w:r>
-        <w:t>: guest123), admin (</w:t>
-      </w:r>
-      <w:proofErr w:type="spellStart"/>
-      <w:r>
-        <w:t>parola</w:t>
-      </w:r>
-      <w:proofErr w:type="spellEnd"/>
-      <w:r>
-        <w:t xml:space="preserve">: admin123) etc. </w:t>
+      <w:r>
+        <w:t xml:space="preserve">Pentru a putea traduce un text, utilizatorul trebuie să se autentifice. Acesta poate utiliza credențiale userilor deja existenți. Astfel, poate alege să se logheze cu username- ul guest (parola: guest123), admin (parola: admin123) etc. </w:t>
       </w:r>
     </w:p>
     <w:p>
@@ -1343,133 +640,6 @@
             <wp:extent cx="5756910" cy="2160270"/>
             <wp:effectExtent l="0" t="0" r="0" b="0"/>
             <wp:docPr id="1" name="Picture 1"/>
-            <wp:cNvGraphicFramePr>
-              <a:graphicFrameLocks xmlns:a="http://schemas.openxmlformats.org/drawingml/2006/main" noChangeAspect="1"/>
-            </wp:cNvGraphicFramePr>
-            <a:graphic xmlns:a="http://schemas.openxmlformats.org/drawingml/2006/main">
-              <a:graphicData uri="http://schemas.openxmlformats.org/drawingml/2006/picture">
-                <pic:pic xmlns:pic="http://schemas.openxmlformats.org/drawingml/2006/picture">
-                  <pic:nvPicPr>
-                    <pic:cNvPr id="1" name=""/>
-                    <pic:cNvPicPr/>
-                  </pic:nvPicPr>
-                  <pic:blipFill>
-                    <a:blip r:embed="rId10"/>
-                    <a:stretch>
-                      <a:fillRect/>
-                    </a:stretch>
-                  </pic:blipFill>
-                  <pic:spPr>
-                    <a:xfrm>
-                      <a:off x="0" y="0"/>
-                      <a:ext cx="5756910" cy="2160270"/>
-                    </a:xfrm>
-                    <a:prstGeom prst="rect">
-                      <a:avLst/>
-                    </a:prstGeom>
-                  </pic:spPr>
-                </pic:pic>
-              </a:graphicData>
-            </a:graphic>
-          </wp:inline>
-        </w:drawing>
-      </w:r>
-    </w:p>
-    <w:p>
-      <w:pPr>
-        <w:pStyle w:val="A"/>
-        <w:ind w:firstLine="720"/>
-      </w:pPr>
-      <w:proofErr w:type="spellStart"/>
-      <w:r>
-        <w:t>Odat</w:t>
-      </w:r>
-      <w:proofErr w:type="spellEnd"/>
-      <w:r>
-        <w:rPr>
-          <w:lang w:val="ro-RO"/>
-        </w:rPr>
-        <w:t>ă logat, acesta poate selecta între mai multe opțiuni.</w:t>
-      </w:r>
-    </w:p>
-    <w:p>
-      <w:pPr>
-        <w:pStyle w:val="A"/>
-        <w:rPr>
-          <w:b/>
-          <w:bCs/>
-          <w:lang w:val="ro-RO"/>
-        </w:rPr>
-      </w:pPr>
-      <w:r>
-        <w:rPr>
-          <w:b/>
-          <w:bCs/>
-          <w:lang w:val="ro-RO"/>
-        </w:rPr>
-        <w:t>Vizualizare istoric</w:t>
-      </w:r>
-    </w:p>
-    <w:p>
-      <w:pPr>
-        <w:pStyle w:val="A"/>
-        <w:ind w:firstLine="720"/>
-        <w:rPr>
-          <w:lang w:val="ro-RO"/>
-        </w:rPr>
-      </w:pPr>
-      <w:r>
-        <w:rPr>
-          <w:lang w:val="ro-RO"/>
-        </w:rPr>
-        <w:t xml:space="preserve">Pentru a vizualiza textele ce au fost </w:t>
-      </w:r>
-      <w:r>
-        <w:rPr>
-          <w:lang w:val="ro-RO"/>
-        </w:rPr>
-        <w:t>introduse</w:t>
-      </w:r>
-      <w:r>
-        <w:rPr>
-          <w:lang w:val="ro-RO"/>
-        </w:rPr>
-        <w:t xml:space="preserve"> de către </w:t>
-      </w:r>
-      <w:r>
-        <w:rPr>
-          <w:lang w:val="ro-RO"/>
-        </w:rPr>
-        <w:t xml:space="preserve">el, poate accesa opțiunea Searched History. Acesta va selecta o limbă și va apasă butonul Submit pentru a vizualiza rezultatele. </w:t>
-      </w:r>
-    </w:p>
-    <w:p>
-      <w:pPr>
-        <w:pStyle w:val="A"/>
-        <w:ind w:firstLine="720"/>
-        <w:rPr>
-          <w:lang w:val="ro-RO"/>
-        </w:rPr>
-      </w:pPr>
-    </w:p>
-    <w:p>
-      <w:pPr>
-        <w:pStyle w:val="A"/>
-        <w:rPr>
-          <w:lang w:val="ro-RO"/>
-        </w:rPr>
-      </w:pPr>
-      <w:r>
-        <w:rPr>
-          <w:noProof/>
-          <w:lang w:val="ro-RO"/>
-        </w:rPr>
-        <w:lastRenderedPageBreak/>
-        <w:drawing>
-          <wp:inline distT="0" distB="0" distL="0" distR="0" wp14:anchorId="6D25C415" wp14:editId="4E1F5EC3">
-            <wp:extent cx="5756910" cy="2160270"/>
-            <wp:effectExtent l="0" t="0" r="0" b="0"/>
-            <wp:docPr id="2" name="Picture 2"/>
             <wp:cNvGraphicFramePr>
               <a:graphicFrameLocks xmlns:a="http://schemas.openxmlformats.org/drawingml/2006/main" noChangeAspect="1"/>
             </wp:cNvGraphicFramePr>
@@ -1505,32 +675,96 @@
     <w:p>
       <w:pPr>
         <w:pStyle w:val="A"/>
+        <w:ind w:firstLine="720"/>
+      </w:pPr>
+      <w:r>
+        <w:t>Odat</w:t>
+      </w:r>
+      <w:r>
         <w:rPr>
           <w:lang w:val="ro-RO"/>
         </w:rPr>
-      </w:pPr>
-      <w:r>
-        <w:rPr>
+        <w:t>ă logat, acesta poate selecta între mai multe opțiuni.</w:t>
+      </w:r>
+    </w:p>
+    <w:p>
+      <w:pPr>
+        <w:pStyle w:val="A"/>
+        <w:rPr>
+          <w:b/>
+          <w:bCs/>
           <w:lang w:val="ro-RO"/>
         </w:rPr>
-        <w:tab/>
-        <w:t>Odată selectată o limbă, se vor afișa textele ce au fost introduse de acesta pentru limba engleză pentru a fi traduse.</w:t>
+      </w:pPr>
+      <w:r>
+        <w:rPr>
+          <w:b/>
+          <w:bCs/>
+          <w:lang w:val="ro-RO"/>
+        </w:rPr>
+        <w:t>Vizualizare istoric</w:t>
       </w:r>
     </w:p>
     <w:p>
       <w:pPr>
         <w:pStyle w:val="A"/>
+        <w:ind w:firstLine="720"/>
+        <w:rPr>
+          <w:lang w:val="ro-RO"/>
+        </w:rPr>
+      </w:pPr>
+      <w:r>
+        <w:rPr>
+          <w:lang w:val="ro-RO"/>
+        </w:rPr>
+        <w:t xml:space="preserve">Pentru a vizualiza textele ce au fost </w:t>
+      </w:r>
+      <w:r>
+        <w:rPr>
+          <w:lang w:val="ro-RO"/>
+        </w:rPr>
+        <w:t>introduse</w:t>
+      </w:r>
+      <w:r>
+        <w:rPr>
+          <w:lang w:val="ro-RO"/>
+        </w:rPr>
+        <w:t xml:space="preserve"> de către </w:t>
+      </w:r>
+      <w:r>
+        <w:rPr>
+          <w:lang w:val="ro-RO"/>
+        </w:rPr>
+        <w:t xml:space="preserve">el, poate accesa opțiunea Searched History. Acesta va selecta o limbă și va apasă butonul Submit pentru a vizualiza rezultatele. </w:t>
+      </w:r>
+    </w:p>
+    <w:p>
+      <w:pPr>
+        <w:pStyle w:val="A"/>
+        <w:ind w:firstLine="720"/>
+        <w:rPr>
+          <w:lang w:val="ro-RO"/>
+        </w:rPr>
+      </w:pPr>
+    </w:p>
+    <w:p>
+      <w:pPr>
+        <w:pStyle w:val="A"/>
+        <w:rPr>
+          <w:lang w:val="ro-RO"/>
+        </w:rPr>
       </w:pPr>
       <w:r>
         <w:rPr>
           <w:noProof/>
           <w:lang w:val="ro-RO"/>
         </w:rPr>
+        <w:lastRenderedPageBreak/>
         <w:drawing>
-          <wp:inline distT="0" distB="0" distL="0" distR="0" wp14:anchorId="2B35E093" wp14:editId="7208C7B5">
+          <wp:inline distT="0" distB="0" distL="0" distR="0" wp14:anchorId="6D25C415" wp14:editId="4E1F5EC3">
             <wp:extent cx="5756910" cy="2160270"/>
             <wp:effectExtent l="0" t="0" r="0" b="0"/>
-            <wp:docPr id="3" name="Picture 3"/>
+            <wp:docPr id="2" name="Picture 2"/>
             <wp:cNvGraphicFramePr>
               <a:graphicFrameLocks xmlns:a="http://schemas.openxmlformats.org/drawingml/2006/main" noChangeAspect="1"/>
             </wp:cNvGraphicFramePr>
@@ -1567,21 +801,16 @@
       <w:pPr>
         <w:pStyle w:val="A"/>
         <w:rPr>
-          <w:b/>
-          <w:bCs/>
-        </w:rPr>
-      </w:pPr>
-      <w:proofErr w:type="spellStart"/>
-      <w:r>
-        <w:rPr>
-          <w:b/>
-          <w:bCs/>
-        </w:rPr>
-        <w:t>Traducerea</w:t>
-      </w:r>
-      <w:bookmarkStart w:id="1" w:name="_GoBack"/>
-      <w:bookmarkEnd w:id="1"/>
-      <w:proofErr w:type="spellEnd"/>
+          <w:lang w:val="ro-RO"/>
+        </w:rPr>
+      </w:pPr>
+      <w:r>
+        <w:rPr>
+          <w:lang w:val="ro-RO"/>
+        </w:rPr>
+        <w:tab/>
+        <w:t>Odată selectată o limbă, se vor afișa textele ce au fost introduse de acesta pentru limba engleză pentru a fi traduse.</w:t>
+      </w:r>
     </w:p>
     <w:p>
       <w:pPr>
@@ -1589,169 +818,14 @@
       </w:pPr>
       <w:r>
         <w:rPr>
-          <w:b/>
-          <w:bCs/>
-        </w:rPr>
-        <w:tab/>
-      </w:r>
-      <w:proofErr w:type="spellStart"/>
-      <w:r>
-        <w:t>Pentru</w:t>
-      </w:r>
-      <w:proofErr w:type="spellEnd"/>
-      <w:r>
-        <w:t xml:space="preserve"> a </w:t>
-      </w:r>
-      <w:proofErr w:type="spellStart"/>
-      <w:r>
-        <w:t>putea</w:t>
-      </w:r>
-      <w:proofErr w:type="spellEnd"/>
-      <w:r>
-        <w:t xml:space="preserve"> traduce, un </w:t>
-      </w:r>
-      <w:proofErr w:type="spellStart"/>
-      <w:r>
-        <w:t>utilizator</w:t>
-      </w:r>
-      <w:proofErr w:type="spellEnd"/>
-      <w:r>
-        <w:t xml:space="preserve"> </w:t>
-      </w:r>
-      <w:proofErr w:type="spellStart"/>
-      <w:r>
-        <w:t>trebuie</w:t>
-      </w:r>
-      <w:proofErr w:type="spellEnd"/>
-      <w:r>
-        <w:t xml:space="preserve"> </w:t>
-      </w:r>
-      <w:proofErr w:type="spellStart"/>
-      <w:r>
-        <w:t>sa</w:t>
-      </w:r>
-      <w:proofErr w:type="spellEnd"/>
-      <w:r>
-        <w:t xml:space="preserve"> </w:t>
-      </w:r>
-      <w:proofErr w:type="spellStart"/>
-      <w:r>
-        <w:t>introduca</w:t>
-      </w:r>
-      <w:proofErr w:type="spellEnd"/>
-      <w:r>
-        <w:t xml:space="preserve"> un </w:t>
-      </w:r>
-      <w:proofErr w:type="spellStart"/>
-      <w:r>
-        <w:t>cuvant</w:t>
-      </w:r>
-      <w:proofErr w:type="spellEnd"/>
-      <w:r>
-        <w:t xml:space="preserve">/ </w:t>
-      </w:r>
-      <w:proofErr w:type="spellStart"/>
-      <w:r>
-        <w:t>cuvinte</w:t>
-      </w:r>
-      <w:proofErr w:type="spellEnd"/>
-      <w:r>
-        <w:t xml:space="preserve">, </w:t>
-      </w:r>
-      <w:proofErr w:type="spellStart"/>
-      <w:r>
-        <w:t>sa</w:t>
-      </w:r>
-      <w:proofErr w:type="spellEnd"/>
-      <w:r>
-        <w:t xml:space="preserve"> </w:t>
-      </w:r>
-      <w:proofErr w:type="spellStart"/>
-      <w:r>
-        <w:t>selecteze</w:t>
-      </w:r>
-      <w:proofErr w:type="spellEnd"/>
-      <w:r>
-        <w:t xml:space="preserve"> </w:t>
-      </w:r>
-      <w:proofErr w:type="spellStart"/>
-      <w:r>
-        <w:t>limba</w:t>
-      </w:r>
-      <w:proofErr w:type="spellEnd"/>
-      <w:r>
-        <w:t xml:space="preserve"> din care </w:t>
-      </w:r>
-      <w:proofErr w:type="spellStart"/>
-      <w:r>
-        <w:t>doreste</w:t>
-      </w:r>
-      <w:proofErr w:type="spellEnd"/>
-      <w:r>
-        <w:t xml:space="preserve"> </w:t>
-      </w:r>
-      <w:proofErr w:type="spellStart"/>
-      <w:r>
-        <w:t>sa</w:t>
-      </w:r>
-      <w:proofErr w:type="spellEnd"/>
-      <w:r>
-        <w:t xml:space="preserve"> </w:t>
-      </w:r>
-      <w:proofErr w:type="spellStart"/>
-      <w:r>
-        <w:t>traduca</w:t>
-      </w:r>
-      <w:proofErr w:type="spellEnd"/>
-      <w:r>
-        <w:t xml:space="preserve"> </w:t>
-      </w:r>
-      <w:proofErr w:type="spellStart"/>
-      <w:r>
-        <w:t>si</w:t>
-      </w:r>
-      <w:proofErr w:type="spellEnd"/>
-      <w:r>
-        <w:t xml:space="preserve"> </w:t>
-      </w:r>
-      <w:proofErr w:type="spellStart"/>
-      <w:r>
-        <w:t>limba</w:t>
-      </w:r>
-      <w:proofErr w:type="spellEnd"/>
-      <w:r>
-        <w:t xml:space="preserve"> in care </w:t>
-      </w:r>
-      <w:proofErr w:type="spellStart"/>
-      <w:r>
-        <w:t>doreste</w:t>
-      </w:r>
-      <w:proofErr w:type="spellEnd"/>
-      <w:r>
-        <w:t xml:space="preserve"> </w:t>
-      </w:r>
-      <w:proofErr w:type="spellStart"/>
-      <w:r>
-        <w:t>traducerea</w:t>
-      </w:r>
-      <w:proofErr w:type="spellEnd"/>
-      <w:r>
-        <w:t>.</w:t>
-      </w:r>
-    </w:p>
-    <w:p>
-      <w:pPr>
-        <w:pStyle w:val="A"/>
-      </w:pPr>
-      <w:r>
-        <w:rPr>
           <w:noProof/>
+          <w:lang w:val="ro-RO"/>
         </w:rPr>
         <w:drawing>
-          <wp:inline distT="0" distB="0" distL="0" distR="0" wp14:anchorId="31361E71" wp14:editId="5E7E4D1E">
-            <wp:extent cx="5756584" cy="2313830"/>
+          <wp:inline distT="0" distB="0" distL="0" distR="0" wp14:anchorId="2B35E093" wp14:editId="7208C7B5">
+            <wp:extent cx="5756910" cy="2160270"/>
             <wp:effectExtent l="0" t="0" r="0" b="0"/>
-            <wp:docPr id="4" name="Picture 4"/>
+            <wp:docPr id="3" name="Picture 3"/>
             <wp:cNvGraphicFramePr>
               <a:graphicFrameLocks xmlns:a="http://schemas.openxmlformats.org/drawingml/2006/main" noChangeAspect="1"/>
             </wp:cNvGraphicFramePr>
@@ -1771,6 +845,85 @@
                   <pic:spPr>
                     <a:xfrm>
                       <a:off x="0" y="0"/>
+                      <a:ext cx="5756910" cy="2160270"/>
+                    </a:xfrm>
+                    <a:prstGeom prst="rect">
+                      <a:avLst/>
+                    </a:prstGeom>
+                  </pic:spPr>
+                </pic:pic>
+              </a:graphicData>
+            </a:graphic>
+          </wp:inline>
+        </w:drawing>
+      </w:r>
+    </w:p>
+    <w:p>
+      <w:pPr>
+        <w:pStyle w:val="A"/>
+        <w:rPr>
+          <w:b/>
+          <w:bCs/>
+        </w:rPr>
+      </w:pPr>
+      <w:r>
+        <w:rPr>
+          <w:b/>
+          <w:bCs/>
+        </w:rPr>
+        <w:t>Traducerea</w:t>
+      </w:r>
+    </w:p>
+    <w:p>
+      <w:pPr>
+        <w:pStyle w:val="A"/>
+      </w:pPr>
+      <w:r>
+        <w:rPr>
+          <w:b/>
+          <w:bCs/>
+        </w:rPr>
+        <w:tab/>
+      </w:r>
+      <w:r>
+        <w:t>Pentru</w:t>
+      </w:r>
+      <w:r>
+        <w:t xml:space="preserve"> a putea traduce, un utilizator trebuie sa introduca un cuvant/ cuvinte, sa selecteze limba din care doreste sa traduca si limba in care doreste traducerea.</w:t>
+      </w:r>
+    </w:p>
+    <w:p>
+      <w:pPr>
+        <w:pStyle w:val="A"/>
+      </w:pPr>
+      <w:r>
+        <w:rPr>
+          <w:noProof/>
+        </w:rPr>
+        <w:drawing>
+          <wp:inline distT="0" distB="0" distL="0" distR="0" wp14:anchorId="31361E71" wp14:editId="5E7E4D1E">
+            <wp:extent cx="5756584" cy="2313830"/>
+            <wp:effectExtent l="0" t="0" r="0" b="0"/>
+            <wp:docPr id="4" name="Picture 4"/>
+            <wp:cNvGraphicFramePr>
+              <a:graphicFrameLocks xmlns:a="http://schemas.openxmlformats.org/drawingml/2006/main" noChangeAspect="1"/>
+            </wp:cNvGraphicFramePr>
+            <a:graphic xmlns:a="http://schemas.openxmlformats.org/drawingml/2006/main">
+              <a:graphicData uri="http://schemas.openxmlformats.org/drawingml/2006/picture">
+                <pic:pic xmlns:pic="http://schemas.openxmlformats.org/drawingml/2006/picture">
+                  <pic:nvPicPr>
+                    <pic:cNvPr id="1" name=""/>
+                    <pic:cNvPicPr/>
+                  </pic:nvPicPr>
+                  <pic:blipFill>
+                    <a:blip r:embed="rId14"/>
+                    <a:stretch>
+                      <a:fillRect/>
+                    </a:stretch>
+                  </pic:blipFill>
+                  <pic:spPr>
+                    <a:xfrm>
+                      <a:off x="0" y="0"/>
                       <a:ext cx="5789058" cy="2326883"/>
                     </a:xfrm>
                     <a:prstGeom prst="rect">
@@ -2064,12 +1217,375 @@
     </w:p>
     <w:p>
       <w:pPr>
+        <w:pBdr>
+          <w:top w:val="nil"/>
+          <w:left w:val="nil"/>
+          <w:bottom w:val="nil"/>
+          <w:right w:val="nil"/>
+          <w:between w:val="nil"/>
+        </w:pBdr>
+        <w:spacing w:after="200" w:line="360" w:lineRule="auto"/>
+        <w:ind w:firstLine="720"/>
+        <w:jc w:val="both"/>
+        <w:rPr>
+          <w:color w:val="000000"/>
+        </w:rPr>
+      </w:pPr>
+      <w:r>
+        <w:rPr>
+          <w:b/>
+          <w:bCs/>
+          <w:color w:val="000000"/>
+        </w:rPr>
+        <w:t>Builder</w:t>
+      </w:r>
+      <w:r>
+        <w:rPr>
+          <w:color w:val="000000"/>
+        </w:rPr>
+        <w:t xml:space="preserve"> – In cadrul proiectului am implementat si builder-ul pentru a permite utili</w:t>
+      </w:r>
+      <w:r>
+        <w:rPr>
+          <w:color w:val="000000"/>
+        </w:rPr>
+        <w:t>z</w:t>
+      </w:r>
+      <w:r>
+        <w:rPr>
+          <w:color w:val="000000"/>
+        </w:rPr>
+        <w:t>atorului sa trimita request-uri personali</w:t>
+      </w:r>
+      <w:r>
+        <w:rPr>
+          <w:color w:val="000000"/>
+        </w:rPr>
+        <w:t>z</w:t>
+      </w:r>
+      <w:r>
+        <w:rPr>
+          <w:color w:val="000000"/>
+        </w:rPr>
+        <w:t>ate, in functie de preferintele acestuia. In cadrul clasei denumita Request a fost creata clasa RequestBuilder. Atunci cand se trimite un request, parametrii necesari sunt repre</w:t>
+      </w:r>
+      <w:r>
+        <w:rPr>
+          <w:color w:val="000000"/>
+        </w:rPr>
+        <w:t>z</w:t>
+      </w:r>
+      <w:r>
+        <w:rPr>
+          <w:color w:val="000000"/>
+        </w:rPr>
+        <w:t xml:space="preserve">entati de </w:t>
+      </w:r>
+      <w:r>
+        <w:rPr>
+          <w:i/>
+          <w:iCs/>
+          <w:color w:val="000000"/>
+        </w:rPr>
+        <w:t>requestId</w:t>
+      </w:r>
+      <w:r>
+        <w:rPr>
+          <w:color w:val="000000"/>
+        </w:rPr>
+        <w:t xml:space="preserve">, </w:t>
+      </w:r>
+      <w:r>
+        <w:rPr>
+          <w:i/>
+          <w:iCs/>
+          <w:color w:val="000000"/>
+        </w:rPr>
+        <w:t>requestKey</w:t>
+      </w:r>
+      <w:r>
+        <w:rPr>
+          <w:color w:val="000000"/>
+        </w:rPr>
+        <w:t xml:space="preserve">, </w:t>
+      </w:r>
+      <w:r>
+        <w:rPr>
+          <w:i/>
+          <w:iCs/>
+          <w:color w:val="000000"/>
+        </w:rPr>
+        <w:t>requestInput</w:t>
+      </w:r>
+      <w:r>
+        <w:rPr>
+          <w:color w:val="000000"/>
+        </w:rPr>
+        <w:t xml:space="preserve">, </w:t>
+      </w:r>
+      <w:r>
+        <w:rPr>
+          <w:i/>
+          <w:iCs/>
+          <w:color w:val="000000"/>
+        </w:rPr>
+        <w:t>requestFirstLanguage</w:t>
+      </w:r>
+      <w:r>
+        <w:rPr>
+          <w:color w:val="000000"/>
+        </w:rPr>
+        <w:t xml:space="preserve"> si </w:t>
+      </w:r>
+      <w:r>
+        <w:rPr>
+          <w:i/>
+          <w:iCs/>
+          <w:color w:val="000000"/>
+        </w:rPr>
+        <w:t>requestSecodLanguage</w:t>
+      </w:r>
+      <w:r>
+        <w:rPr>
+          <w:color w:val="000000"/>
+        </w:rPr>
+        <w:t>. Parametrii optionali definesc formatul textului</w:t>
+      </w:r>
+      <w:r>
+        <w:rPr>
+          <w:color w:val="000000"/>
+        </w:rPr>
+        <w:t xml:space="preserve"> tradus</w:t>
+      </w:r>
+      <w:r>
+        <w:rPr>
+          <w:color w:val="000000"/>
+        </w:rPr>
+        <w:t xml:space="preserve"> (</w:t>
+      </w:r>
+      <w:r>
+        <w:rPr>
+          <w:i/>
+          <w:iCs/>
+          <w:color w:val="000000"/>
+        </w:rPr>
+        <w:t>requestInputFormat</w:t>
+      </w:r>
+      <w:r>
+        <w:rPr>
+          <w:color w:val="000000"/>
+        </w:rPr>
+        <w:t xml:space="preserve">) si specifica daca se </w:t>
+      </w:r>
+      <w:r>
+        <w:rPr>
+          <w:color w:val="000000"/>
+        </w:rPr>
+        <w:t>d</w:t>
+      </w:r>
+      <w:r>
+        <w:rPr>
+          <w:color w:val="000000"/>
+        </w:rPr>
+        <w:t xml:space="preserve">oreste </w:t>
+      </w:r>
+      <w:r>
+        <w:rPr>
+          <w:color w:val="000000"/>
+        </w:rPr>
+        <w:t>d</w:t>
+      </w:r>
+      <w:r>
+        <w:rPr>
+          <w:color w:val="000000"/>
+        </w:rPr>
+        <w:t>etectarea automata a limbii de intrare (</w:t>
+      </w:r>
+      <w:r>
+        <w:rPr>
+          <w:i/>
+          <w:iCs/>
+          <w:color w:val="000000"/>
+        </w:rPr>
+        <w:t>requestOptions</w:t>
+      </w:r>
+      <w:r>
+        <w:rPr>
+          <w:color w:val="000000"/>
+        </w:rPr>
+        <w:t>)</w:t>
+      </w:r>
+      <w:r>
+        <w:rPr>
+          <w:color w:val="000000"/>
+        </w:rPr>
+        <w:t>.</w:t>
+      </w:r>
+      <w:r>
+        <w:rPr>
+          <w:color w:val="000000"/>
+        </w:rPr>
+        <w:t xml:space="preserve"> </w:t>
+      </w:r>
+      <w:r>
+        <w:rPr>
+          <w:color w:val="000000"/>
+        </w:rPr>
+        <w:t>Valorile posibile pentru primul parametru optional sunt: plain (text in format implicit) si html (text in format html), iar pentru al doilea sunt true (detectarea automata a limbii) si false.</w:t>
+      </w:r>
+    </w:p>
+    <w:p>
+      <w:pPr>
+        <w:spacing w:after="200" w:line="360" w:lineRule="auto"/>
+        <w:ind w:firstLine="720"/>
+        <w:jc w:val="both"/>
+        <w:rPr>
+          <w:color w:val="000000"/>
+        </w:rPr>
+      </w:pPr>
+      <w:r>
+        <w:rPr>
+          <w:b/>
+          <w:bCs/>
+          <w:color w:val="000000"/>
+        </w:rPr>
+        <w:t>Null Object Design Pattern</w:t>
+      </w:r>
+      <w:r>
+        <w:rPr>
+          <w:color w:val="000000"/>
+        </w:rPr>
+        <w:t xml:space="preserve"> - În cadrul proiectului este folosit și șablonul </w:t>
+      </w:r>
+      <w:r>
+        <w:rPr>
+          <w:i/>
+          <w:iCs/>
+          <w:color w:val="000000"/>
+        </w:rPr>
+        <w:t>Null Object</w:t>
+      </w:r>
+      <w:r>
+        <w:rPr>
+          <w:color w:val="000000"/>
+        </w:rPr>
+        <w:t xml:space="preserve"> pentru gestionarea istoricului căutărilor pentru userul logat in cazul in care se doreste traducerea cu o limba care nu este prezenta in enum-ul Limbilor aplicatiei, dar se doreste salvarea in istoric. Acest lucru s-a realizat prin crearea unei clase abstacte: </w:t>
+      </w:r>
+      <w:r>
+        <w:rPr>
+          <w:i/>
+          <w:iCs/>
+          <w:color w:val="000000"/>
+        </w:rPr>
+        <w:t xml:space="preserve">List </w:t>
+      </w:r>
+      <w:r>
+        <w:rPr>
+          <w:color w:val="000000"/>
+        </w:rPr>
+        <w:t xml:space="preserve"> care are 2 metode (limba- returneaza limba selectata sau null in cazul in care nu exista aceasta si isNull- returneaza true daca nu exista valoarea si false daca exista). Clasa </w:t>
+      </w:r>
+      <w:r>
+        <w:rPr>
+          <w:i/>
+          <w:iCs/>
+          <w:color w:val="000000"/>
+        </w:rPr>
+        <w:t xml:space="preserve">NonNullList </w:t>
+      </w:r>
+      <w:r>
+        <w:rPr>
+          <w:color w:val="000000"/>
+        </w:rPr>
+        <w:t xml:space="preserve"> reprezinta obiectul care are ca atribute limba selectata din enum si valoare false a functiei isNull. Aceasta extinde clasa abstracta </w:t>
+      </w:r>
+      <w:r>
+        <w:rPr>
+          <w:i/>
+          <w:iCs/>
+          <w:color w:val="000000"/>
+        </w:rPr>
+        <w:t xml:space="preserve">List. </w:t>
+      </w:r>
+      <w:r>
+        <w:rPr>
+          <w:color w:val="000000"/>
+        </w:rPr>
+        <w:t xml:space="preserve">Clasa </w:t>
+      </w:r>
+      <w:r>
+        <w:rPr>
+          <w:i/>
+          <w:iCs/>
+          <w:color w:val="000000"/>
+        </w:rPr>
+        <w:t xml:space="preserve">NullList </w:t>
+      </w:r>
+      <w:r>
+        <w:rPr>
+          <w:color w:val="000000"/>
+        </w:rPr>
+        <w:t xml:space="preserve">reprezinta situatia in care elementul nu face parte din enumeratia din aplicatie, caz in care este „EN”, iar valoarea isNull este true. Aceste clasa sunt utilizate in clasa </w:t>
+      </w:r>
+      <w:r>
+        <w:rPr>
+          <w:i/>
+          <w:iCs/>
+          <w:color w:val="000000"/>
+        </w:rPr>
+        <w:t>Language</w:t>
+      </w:r>
+      <w:r>
+        <w:rPr>
+          <w:color w:val="000000"/>
+        </w:rPr>
+        <w:t xml:space="preserve"> pentru a returna obiectul cu o valoare default sau limba selectata.</w:t>
+      </w:r>
+    </w:p>
+    <w:p>
+      <w:pPr>
+        <w:pBdr>
+          <w:top w:val="nil"/>
+          <w:left w:val="nil"/>
+          <w:bottom w:val="nil"/>
+          <w:right w:val="nil"/>
+          <w:between w:val="nil"/>
+        </w:pBdr>
+        <w:spacing w:after="200" w:line="360" w:lineRule="auto"/>
+        <w:ind w:firstLine="720"/>
+        <w:jc w:val="both"/>
+        <w:rPr>
+          <w:color w:val="000000"/>
+        </w:rPr>
+      </w:pPr>
+      <w:bookmarkStart w:id="1" w:name="_GoBack"/>
+      <w:bookmarkEnd w:id="1"/>
+    </w:p>
+    <w:p>
+      <w:pPr>
+        <w:pBdr>
+          <w:top w:val="nil"/>
+          <w:left w:val="nil"/>
+          <w:bottom w:val="nil"/>
+          <w:right w:val="nil"/>
+          <w:between w:val="nil"/>
+        </w:pBdr>
+        <w:spacing w:after="200" w:line="360" w:lineRule="auto"/>
+        <w:ind w:firstLine="720"/>
+        <w:jc w:val="both"/>
+        <w:rPr>
+          <w:color w:val="000000"/>
+        </w:rPr>
+      </w:pPr>
+    </w:p>
+    <w:p>
+      <w:pPr>
         <w:jc w:val="both"/>
       </w:pPr>
     </w:p>
     <w:sectPr>
-      <w:footerReference w:type="even" r:id="rId14"/>
-      <w:footerReference w:type="default" r:id="rId15"/>
+      <w:footerReference w:type="even" r:id="rId15"/>
+      <w:footerReference w:type="default" r:id="rId16"/>
       <w:pgSz w:w="11900" w:h="16840"/>
       <w:pgMar w:top="1417" w:right="1417" w:bottom="1417" w:left="1417" w:header="708" w:footer="708" w:gutter="0"/>
       <w:pgNumType w:start="1"/>
@@ -3573,7 +3089,7 @@
 </file>
 
 <file path=customXml/itemProps2.xml><?xml version="1.0" encoding="utf-8"?>
-<ds:datastoreItem xmlns:ds="http://schemas.openxmlformats.org/officeDocument/2006/customXml" ds:itemID="{E557B2C9-A62A-4913-B53A-9B459D149DA5}">
+<ds:datastoreItem xmlns:ds="http://schemas.openxmlformats.org/officeDocument/2006/customXml" ds:itemID="{C95BEA84-2826-4A18-9E96-25D4DFFFFC07}">
   <ds:schemaRefs>
     <ds:schemaRef ds:uri="http://schemas.openxmlformats.org/officeDocument/2006/bibliography"/>
   </ds:schemaRefs>

</xml_diff>